<commit_message>
26/03/2020, acabadas pruebas de caja blanca con ecclena, pruebas de integración con FEST, y pruebas de caja negra de la clase ListaOrdenada, actualizado POM con todas las dependencias
</commit_message>
<xml_diff>
--- a/Memoria P4/is2-1920-pract4-plantilla.docx
+++ b/Memoria P4/is2-1920-pract4-plantilla.docx
@@ -350,7 +350,35 @@
         <w:rPr>
           <w:lang w:val="es-ES_tradnl"/>
         </w:rPr>
-        <w:t>Para las pruebas de caja negra se ha usado JUnit para programar y ejecutar cada uno de los tests individuales.</w:t>
+        <w:t xml:space="preserve">Para las pruebas de caja negra se ha usado </w:t>
+      </w:r>
+      <w:proofErr w:type="spellStart"/>
+      <w:r>
+        <w:rPr>
+          <w:lang w:val="es-ES_tradnl"/>
+        </w:rPr>
+        <w:t>JUnit</w:t>
+      </w:r>
+      <w:proofErr w:type="spellEnd"/>
+      <w:r>
+        <w:rPr>
+          <w:lang w:val="es-ES_tradnl"/>
+        </w:rPr>
+        <w:t xml:space="preserve"> para programar y ejecutar cada uno de los </w:t>
+      </w:r>
+      <w:proofErr w:type="spellStart"/>
+      <w:r>
+        <w:rPr>
+          <w:lang w:val="es-ES_tradnl"/>
+        </w:rPr>
+        <w:t>tests</w:t>
+      </w:r>
+      <w:proofErr w:type="spellEnd"/>
+      <w:r>
+        <w:rPr>
+          <w:lang w:val="es-ES_tradnl"/>
+        </w:rPr>
+        <w:t xml:space="preserve"> individuales.</w:t>
       </w:r>
     </w:p>
     <w:p>
@@ -1084,7 +1112,23 @@
                 <w:b/>
                 <w:bCs/>
               </w:rPr>
-              <w:t>7.{Hoy+1día, null}</w:t>
+              <w:t xml:space="preserve">7.{Hoy+1día, </w:t>
+            </w:r>
+            <w:proofErr w:type="spellStart"/>
+            <w:r>
+              <w:rPr>
+                <w:b/>
+                <w:bCs/>
+              </w:rPr>
+              <w:t>null</w:t>
+            </w:r>
+            <w:proofErr w:type="spellEnd"/>
+            <w:r>
+              <w:rPr>
+                <w:b/>
+                <w:bCs/>
+              </w:rPr>
+              <w:t>}</w:t>
             </w:r>
           </w:p>
         </w:tc>
@@ -1146,7 +1190,15 @@
                 <w:b/>
                 <w:bCs/>
               </w:rPr>
-              <w:t>8.null,</w:t>
+              <w:t>8.null</w:t>
+            </w:r>
+            <w:proofErr w:type="gramStart"/>
+            <w:r>
+              <w:rPr>
+                <w:b/>
+                <w:bCs/>
+              </w:rPr>
+              <w:t>,</w:t>
             </w:r>
             <w:r>
               <w:rPr>
@@ -1160,7 +1212,15 @@
                 <w:b/>
                 <w:bCs/>
               </w:rPr>
-              <w:t>!{DIRECTIVO/EJECUTIVO/OBRERO}</w:t>
+              <w:t>!</w:t>
+            </w:r>
+            <w:proofErr w:type="gramEnd"/>
+            <w:r>
+              <w:rPr>
+                <w:b/>
+                <w:bCs/>
+              </w:rPr>
+              <w:t>{DIRECTIVO/EJECUTIVO/OBRERO}</w:t>
             </w:r>
           </w:p>
         </w:tc>
@@ -1438,15 +1498,31 @@
         <w:spacing w:after="0"/>
       </w:pPr>
       <w:r>
-        <w:t xml:space="preserve">16. [GESTOR, Hoy, null] </w:t>
-      </w:r>
-    </w:p>
-    <w:p>
-      <w:pPr>
-        <w:spacing w:after="0"/>
-      </w:pPr>
-      <w:r>
-        <w:t>(15 y 16 no probables en código, comentadas dentro de la clase EmpleadoTest)</w:t>
+        <w:t xml:space="preserve">16. [GESTOR, Hoy, </w:t>
+      </w:r>
+      <w:proofErr w:type="spellStart"/>
+      <w:r>
+        <w:t>null</w:t>
+      </w:r>
+      <w:proofErr w:type="spellEnd"/>
+      <w:r>
+        <w:t xml:space="preserve">] </w:t>
+      </w:r>
+    </w:p>
+    <w:p>
+      <w:pPr>
+        <w:spacing w:after="0"/>
+      </w:pPr>
+      <w:r>
+        <w:t xml:space="preserve">(15 y 16 no probables en código, comentadas dentro de la clase </w:t>
+      </w:r>
+      <w:proofErr w:type="spellStart"/>
+      <w:r>
+        <w:t>EmpleadoTest</w:t>
+      </w:r>
+      <w:proofErr w:type="spellEnd"/>
+      <w:r>
+        <w:t>)</w:t>
       </w:r>
     </w:p>
     <w:p>
@@ -1585,8 +1661,13 @@
         <w:spacing w:after="0"/>
       </w:pPr>
       <w:r>
-        <w:t>1.-fechaContratacion==null</w:t>
-      </w:r>
+        <w:t>1.-fechaContratacion==</w:t>
+      </w:r>
+      <w:proofErr w:type="spellStart"/>
+      <w:r>
+        <w:t>null</w:t>
+      </w:r>
+      <w:proofErr w:type="spellEnd"/>
       <w:r>
         <w:sym w:font="Wingdings" w:char="F0E0"/>
       </w:r>
@@ -1606,8 +1687,13 @@
         <w:spacing w:after="0"/>
       </w:pPr>
       <w:r>
-        <w:t>2.-fechaContratacion==null</w:t>
-      </w:r>
+        <w:t>2.-fechaContratacion==</w:t>
+      </w:r>
+      <w:proofErr w:type="spellStart"/>
+      <w:r>
+        <w:t>null</w:t>
+      </w:r>
+      <w:proofErr w:type="spellEnd"/>
       <w:r>
         <w:sym w:font="Wingdings" w:char="F0E0"/>
       </w:r>
@@ -1627,7 +1713,20 @@
         <w:spacing w:after="0"/>
       </w:pPr>
       <w:r>
-        <w:t>3.-fechaContratación.isAfter(LocalDate.now())</w:t>
+        <w:t>3.-fechaContratación.isAfter(</w:t>
+      </w:r>
+      <w:proofErr w:type="spellStart"/>
+      <w:proofErr w:type="gramStart"/>
+      <w:r>
+        <w:t>LocalDate.now</w:t>
+      </w:r>
+      <w:proofErr w:type="spellEnd"/>
+      <w:r>
+        <w:t>(</w:t>
+      </w:r>
+      <w:proofErr w:type="gramEnd"/>
+      <w:r>
+        <w:t>))</w:t>
       </w:r>
       <w:r>
         <w:sym w:font="Wingdings" w:char="F0E0"/>
@@ -1648,7 +1747,20 @@
         <w:spacing w:after="0"/>
       </w:pPr>
       <w:r>
-        <w:t>4.-fechaContratación.isAfter(LocalDate.now())</w:t>
+        <w:t>4.-fechaContratación.isAfter(</w:t>
+      </w:r>
+      <w:proofErr w:type="spellStart"/>
+      <w:proofErr w:type="gramStart"/>
+      <w:r>
+        <w:t>LocalDate.now</w:t>
+      </w:r>
+      <w:proofErr w:type="spellEnd"/>
+      <w:r>
+        <w:t>(</w:t>
+      </w:r>
+      <w:proofErr w:type="gramEnd"/>
+      <w:r>
+        <w:t>))</w:t>
       </w:r>
       <w:r>
         <w:sym w:font="Wingdings" w:char="F0E0"/>
@@ -1851,7 +1963,21 @@
         <w:rPr>
           <w:lang w:val="en-US"/>
         </w:rPr>
-        <w:t>13.-fechaContratación.isBefore(LocalDate.now().minusYears(5).plusDays(1))</w:t>
+        <w:t>13.-fechaContratación.isBefore(LocalDate.now(</w:t>
+      </w:r>
+      <w:proofErr w:type="gramStart"/>
+      <w:r>
+        <w:rPr>
+          <w:lang w:val="en-US"/>
+        </w:rPr>
+        <w:t>).minusYears</w:t>
+      </w:r>
+      <w:proofErr w:type="gramEnd"/>
+      <w:r>
+        <w:rPr>
+          <w:lang w:val="en-US"/>
+        </w:rPr>
+        <w:t>(5).plusDays(1))</w:t>
       </w:r>
       <w:r>
         <w:sym w:font="Wingdings" w:char="F0E0"/>
@@ -1890,7 +2016,15 @@
         <w:spacing w:after="0"/>
       </w:pPr>
       <w:r>
-        <w:t>14.-fechaContratación.isBefore(LocalDate.now().minusYears(5).plusDays(1))</w:t>
+        <w:t>14.-fechaContratación.isBefore(LocalDate.now(</w:t>
+      </w:r>
+      <w:proofErr w:type="gramStart"/>
+      <w:r>
+        <w:t>).minusYears</w:t>
+      </w:r>
+      <w:proofErr w:type="gramEnd"/>
+      <w:r>
+        <w:t>(5).plusDays(1))</w:t>
       </w:r>
       <w:r>
         <w:sym w:font="Wingdings" w:char="F0E0"/>
@@ -1923,7 +2057,28 @@
         <w:spacing w:after="0"/>
       </w:pPr>
       <w:r>
-        <w:t>15.-fechaContratación.isAfter(LocalDate.now().minusYears(10))</w:t>
+        <w:t>15.-fechaContratación.isAfter(</w:t>
+      </w:r>
+      <w:proofErr w:type="spellStart"/>
+      <w:r>
+        <w:t>LocalDate.now</w:t>
+      </w:r>
+      <w:proofErr w:type="spellEnd"/>
+      <w:r>
+        <w:t>(</w:t>
+      </w:r>
+      <w:proofErr w:type="gramStart"/>
+      <w:r>
+        <w:t>).</w:t>
+      </w:r>
+      <w:proofErr w:type="spellStart"/>
+      <w:r>
+        <w:t>minusYears</w:t>
+      </w:r>
+      <w:proofErr w:type="spellEnd"/>
+      <w:proofErr w:type="gramEnd"/>
+      <w:r>
+        <w:t>(10))</w:t>
       </w:r>
       <w:r>
         <w:sym w:font="Wingdings" w:char="F0E0"/>
@@ -1956,7 +2111,28 @@
         <w:spacing w:after="0"/>
       </w:pPr>
       <w:r>
-        <w:t>16.-fechaContratación.isAfter(LocalDate.now().minusYears(10))</w:t>
+        <w:t>16.-fechaContratación.isAfter(</w:t>
+      </w:r>
+      <w:proofErr w:type="spellStart"/>
+      <w:r>
+        <w:t>LocalDate.now</w:t>
+      </w:r>
+      <w:proofErr w:type="spellEnd"/>
+      <w:r>
+        <w:t>(</w:t>
+      </w:r>
+      <w:proofErr w:type="gramStart"/>
+      <w:r>
+        <w:t>).</w:t>
+      </w:r>
+      <w:proofErr w:type="spellStart"/>
+      <w:r>
+        <w:t>minusYears</w:t>
+      </w:r>
+      <w:proofErr w:type="spellEnd"/>
+      <w:proofErr w:type="gramEnd"/>
+      <w:r>
+        <w:t>(10))</w:t>
       </w:r>
       <w:r>
         <w:sym w:font="Wingdings" w:char="F0E0"/>
@@ -1995,12 +2171,26 @@
         <w:rPr>
           <w:lang w:val="en-US"/>
         </w:rPr>
-        <w:t>17.- fechaContratación.isBefore(LocalDate.now().minusYears(10).plusDays(1))</w:t>
-      </w:r>
+        <w:t>17.- fechaContratación.isBefore(LocalDate.now(</w:t>
+      </w:r>
+      <w:proofErr w:type="gramStart"/>
       <w:r>
         <w:rPr>
           <w:lang w:val="en-US"/>
         </w:rPr>
+        <w:t>).minusYears</w:t>
+      </w:r>
+      <w:proofErr w:type="gramEnd"/>
+      <w:r>
+        <w:rPr>
+          <w:lang w:val="en-US"/>
+        </w:rPr>
+        <w:t>(10).plusDays(1))</w:t>
+      </w:r>
+      <w:r>
+        <w:rPr>
+          <w:lang w:val="en-US"/>
+        </w:rPr>
         <w:sym w:font="Wingdings" w:char="F0E0"/>
       </w:r>
       <w:r>
@@ -2037,7 +2227,15 @@
         <w:spacing w:after="0"/>
       </w:pPr>
       <w:r>
-        <w:t>18.- fechaContratación.isBefore(LocalDate.now().minusYears(10).plusDays(1))</w:t>
+        <w:t>18.- fechaContratación.isBefore(LocalDate.now(</w:t>
+      </w:r>
+      <w:proofErr w:type="gramStart"/>
+      <w:r>
+        <w:t>).minusYears</w:t>
+      </w:r>
+      <w:proofErr w:type="gramEnd"/>
+      <w:r>
+        <w:t>(10).plusDays(1))</w:t>
       </w:r>
       <w:r>
         <w:rPr>
@@ -2073,7 +2271,28 @@
         <w:spacing w:after="0"/>
       </w:pPr>
       <w:r>
-        <w:t>19.-fechaContratación.isAfter(LocalDate.now().minusYears(20))</w:t>
+        <w:t>19.-fechaContratación.isAfter(</w:t>
+      </w:r>
+      <w:proofErr w:type="spellStart"/>
+      <w:r>
+        <w:t>LocalDate.now</w:t>
+      </w:r>
+      <w:proofErr w:type="spellEnd"/>
+      <w:r>
+        <w:t>(</w:t>
+      </w:r>
+      <w:proofErr w:type="gramStart"/>
+      <w:r>
+        <w:t>).</w:t>
+      </w:r>
+      <w:proofErr w:type="spellStart"/>
+      <w:r>
+        <w:t>minusYears</w:t>
+      </w:r>
+      <w:proofErr w:type="spellEnd"/>
+      <w:proofErr w:type="gramEnd"/>
+      <w:r>
+        <w:t>(20))</w:t>
       </w:r>
       <w:r>
         <w:rPr>
@@ -2109,7 +2328,28 @@
         <w:spacing w:after="0"/>
       </w:pPr>
       <w:r>
-        <w:t>20.-fechaContratación.isAfter(LocalDate.now().minusYears(20))</w:t>
+        <w:t>20.-fechaContratación.isAfter(</w:t>
+      </w:r>
+      <w:proofErr w:type="spellStart"/>
+      <w:r>
+        <w:t>LocalDate.now</w:t>
+      </w:r>
+      <w:proofErr w:type="spellEnd"/>
+      <w:r>
+        <w:t>(</w:t>
+      </w:r>
+      <w:proofErr w:type="gramStart"/>
+      <w:r>
+        <w:t>).</w:t>
+      </w:r>
+      <w:proofErr w:type="spellStart"/>
+      <w:r>
+        <w:t>minusYears</w:t>
+      </w:r>
+      <w:proofErr w:type="spellEnd"/>
+      <w:proofErr w:type="gramEnd"/>
+      <w:r>
+        <w:t>(20))</w:t>
       </w:r>
       <w:r>
         <w:rPr>
@@ -2145,7 +2385,15 @@
         <w:spacing w:after="0"/>
       </w:pPr>
       <w:r>
-        <w:t>21.-fechaContratación.isBefore(LocalDate.now().minusYears(20).plusDays(1))</w:t>
+        <w:t>21.-fechaContratación.isBefore(LocalDate.now(</w:t>
+      </w:r>
+      <w:proofErr w:type="gramStart"/>
+      <w:r>
+        <w:t>).minusYears</w:t>
+      </w:r>
+      <w:proofErr w:type="gramEnd"/>
+      <w:r>
+        <w:t>(20).plusDays(1))</w:t>
       </w:r>
       <w:r>
         <w:rPr>
@@ -2181,7 +2429,15 @@
         <w:spacing w:after="0"/>
       </w:pPr>
       <w:r>
-        <w:t>22.-fechaContratación.isBefore(LocalDate.now().minusYears(20).plusDays(1))</w:t>
+        <w:t>22.-fechaContratación.isBefore(LocalDate.now(</w:t>
+      </w:r>
+      <w:proofErr w:type="gramStart"/>
+      <w:r>
+        <w:t>).minusYears</w:t>
+      </w:r>
+      <w:proofErr w:type="gramEnd"/>
+      <w:r>
+        <w:t>(20).plusDays(1))</w:t>
       </w:r>
       <w:r>
         <w:rPr>
@@ -2275,6 +2531,15 @@
       <w:r>
         <w:br/>
       </w:r>
+    </w:p>
+    <w:p>
+      <w:pPr>
+        <w:spacing w:after="0"/>
+        <w:rPr>
+          <w:b/>
+          <w:bCs/>
+        </w:rPr>
+      </w:pPr>
     </w:p>
     <w:p>
       <w:pPr>
@@ -2316,6 +2581,7 @@
         </w:rPr>
         <w:t xml:space="preserve">la clase </w:t>
       </w:r>
+      <w:proofErr w:type="spellStart"/>
       <w:r>
         <w:rPr>
           <w:lang w:val="es-ES_tradnl"/>
@@ -2328,6 +2594,14 @@
         </w:rPr>
         <w:t>GUI</w:t>
       </w:r>
+      <w:proofErr w:type="spellEnd"/>
+    </w:p>
+    <w:p>
+      <w:pPr>
+        <w:rPr>
+          <w:lang w:val="es-ES_tradnl"/>
+        </w:rPr>
+      </w:pPr>
     </w:p>
     <w:p>
       <w:pPr>
@@ -2347,6 +2621,7 @@
         </w:rPr>
         <w:t xml:space="preserve">Proceso de pruebas de la clase </w:t>
       </w:r>
+      <w:proofErr w:type="spellStart"/>
       <w:r>
         <w:rPr>
           <w:lang w:val="es-ES_tradnl"/>
@@ -2359,6 +2634,7 @@
         </w:rPr>
         <w:t>Acotada</w:t>
       </w:r>
+      <w:proofErr w:type="spellEnd"/>
     </w:p>
     <w:p>
       <w:pPr>
@@ -2569,7 +2845,15 @@
       </w:pBdr>
     </w:pPr>
     <w:r>
-      <w:t>Estructura de Datos y Algoritmos –  Práctica 3</w:t>
+      <w:t xml:space="preserve">Estructura de Datos y Algoritmos </w:t>
+    </w:r>
+    <w:proofErr w:type="gramStart"/>
+    <w:r>
+      <w:t>–  Práctica</w:t>
+    </w:r>
+    <w:proofErr w:type="gramEnd"/>
+    <w:r>
+      <w:t xml:space="preserve"> 3</w:t>
     </w:r>
   </w:p>
 </w:hdr>
@@ -5146,6 +5430,7 @@
     <w:lsdException w:name="HTML Sample" w:semiHidden="1" w:unhideWhenUsed="1"/>
     <w:lsdException w:name="HTML Typewriter" w:semiHidden="1" w:unhideWhenUsed="1"/>
     <w:lsdException w:name="HTML Variable" w:semiHidden="1" w:unhideWhenUsed="1"/>
+    <w:lsdException w:name="Normal Table" w:semiHidden="1" w:unhideWhenUsed="1"/>
     <w:lsdException w:name="annotation subject" w:semiHidden="1" w:unhideWhenUsed="1"/>
     <w:lsdException w:name="No List" w:semiHidden="1" w:unhideWhenUsed="1"/>
     <w:lsdException w:name="Outline List 1" w:semiHidden="1" w:unhideWhenUsed="1"/>
@@ -5188,8 +5473,11 @@
     <w:lsdException w:name="Table Contemporary" w:semiHidden="1" w:unhideWhenUsed="1"/>
     <w:lsdException w:name="Table Elegant" w:semiHidden="1" w:unhideWhenUsed="1"/>
     <w:lsdException w:name="Table Professional" w:semiHidden="1" w:unhideWhenUsed="1"/>
+    <w:lsdException w:name="Table Subtle 1" w:semiHidden="1" w:unhideWhenUsed="1"/>
     <w:lsdException w:name="Table Subtle 2" w:semiHidden="1" w:unhideWhenUsed="1"/>
     <w:lsdException w:name="Table Web 1" w:semiHidden="1" w:unhideWhenUsed="1"/>
+    <w:lsdException w:name="Table Web 2" w:semiHidden="1" w:unhideWhenUsed="1"/>
+    <w:lsdException w:name="Table Web 3" w:semiHidden="1" w:unhideWhenUsed="1"/>
     <w:lsdException w:name="Balloon Text" w:semiHidden="1" w:unhideWhenUsed="1"/>
     <w:lsdException w:name="Table Grid" w:uiPriority="39"/>
     <w:lsdException w:name="Table Theme" w:semiHidden="1" w:unhideWhenUsed="1"/>
@@ -6100,7 +6388,7 @@
 </file>
 
 <file path=customXml/itemProps1.xml><?xml version="1.0" encoding="utf-8"?>
-<ds:datastoreItem xmlns:ds="http://schemas.openxmlformats.org/officeDocument/2006/customXml" ds:itemID="{4814E3F5-3E76-48DD-B7AF-61167C7D0168}">
+<ds:datastoreItem xmlns:ds="http://schemas.openxmlformats.org/officeDocument/2006/customXml" ds:itemID="{53F29D8D-D409-4A02-9F0F-2CB4315900F9}">
   <ds:schemaRefs>
     <ds:schemaRef ds:uri="http://schemas.openxmlformats.org/officeDocument/2006/bibliography"/>
   </ds:schemaRefs>

</xml_diff>